<commit_message>
added new file restful document
</commit_message>
<xml_diff>
--- a/Maven Document.docx
+++ b/Maven Document.docx
@@ -441,7 +441,15 @@
         <w:rPr>
           <w:sz w:val="32"/>
         </w:rPr>
-        <w:t xml:space="preserve"> Group Id is a naming convention that helps uniquely identify and organize projects with in specific domain or organization.</w:t>
+        <w:t xml:space="preserve"> Group Id is a naming convention that helps uniquely identify and organize projects with in sp</w:t>
+      </w:r>
+      <w:bookmarkStart w:id="0" w:name="_GoBack"/>
+      <w:bookmarkEnd w:id="0"/>
+      <w:r>
+        <w:rPr>
+          <w:sz w:val="32"/>
+        </w:rPr>
+        <w:t>ecific domain or organization.</w:t>
       </w:r>
     </w:p>
     <w:p>
@@ -2028,13 +2036,7 @@
         <w:rPr>
           <w:sz w:val="32"/>
         </w:rPr>
-        <w:t xml:space="preserve">-&gt; </w:t>
-      </w:r>
-      <w:r>
-        <w:rPr>
-          <w:sz w:val="32"/>
-        </w:rPr>
-        <w:t>Java Home Setup:</w:t>
+        <w:t>-&gt; Java Home Setup:</w:t>
       </w:r>
     </w:p>
     <w:p>
@@ -2048,19 +2050,7 @@
           <w:sz w:val="32"/>
         </w:rPr>
         <w:lastRenderedPageBreak/>
-        <w:t xml:space="preserve">                         Open edit the system environment -&gt; click on environment variable -&gt; click on new in system environment -&gt; give name and direction of </w:t>
-      </w:r>
-      <w:r>
-        <w:rPr>
-          <w:sz w:val="32"/>
-        </w:rPr>
-        <w:t>Java</w:t>
-      </w:r>
-      <w:r>
-        <w:rPr>
-          <w:sz w:val="32"/>
-        </w:rPr>
-        <w:t xml:space="preserve"> </w:t>
+        <w:t xml:space="preserve">                         Open edit the system environment -&gt; click on environment variable -&gt; click on new in system environment -&gt; give name and direction of Java </w:t>
       </w:r>
     </w:p>
     <w:p>
@@ -2126,25 +2116,7 @@
         <w:rPr>
           <w:sz w:val="32"/>
         </w:rPr>
-        <w:t>-&gt;</w:t>
-      </w:r>
-      <w:r>
-        <w:rPr>
-          <w:sz w:val="32"/>
-        </w:rPr>
-        <w:t xml:space="preserve"> Java Path Setup: Open edit the system environment -&gt; click on environment variable -&gt; click on path in system environment -&gt;click on new -&gt; give direction of </w:t>
-      </w:r>
-      <w:r>
-        <w:rPr>
-          <w:sz w:val="32"/>
-        </w:rPr>
-        <w:t>java</w:t>
-      </w:r>
-      <w:r>
-        <w:rPr>
-          <w:sz w:val="32"/>
-        </w:rPr>
-        <w:t xml:space="preserve"> path up to bin.</w:t>
+        <w:t>-&gt; Java Path Setup: Open edit the system environment -&gt; click on environment variable -&gt; click on path in system environment -&gt;click on new -&gt; give direction of java path up to bin.</w:t>
       </w:r>
     </w:p>
     <w:p>
@@ -2217,13 +2189,7 @@
         <w:rPr>
           <w:sz w:val="32"/>
         </w:rPr>
-        <w:t xml:space="preserve">                                            -&gt; Java –</w:t>
-      </w:r>
-      <w:r>
-        <w:rPr>
-          <w:sz w:val="32"/>
-        </w:rPr>
-        <w:t>version</w:t>
+        <w:t xml:space="preserve">                                            -&gt; Java –version</w:t>
       </w:r>
     </w:p>
     <w:p>
@@ -3636,15 +3602,7 @@
           <w:sz w:val="32"/>
         </w:rPr>
         <w:tab/>
-        <w:t>&lt;modul</w:t>
-      </w:r>
-      <w:bookmarkStart w:id="0" w:name="_GoBack"/>
-      <w:bookmarkEnd w:id="0"/>
-      <w:r>
-        <w:rPr>
-          <w:sz w:val="32"/>
-        </w:rPr>
-        <w:t>es&gt;</w:t>
+        <w:t>&lt;modules&gt;</w:t>
       </w:r>
     </w:p>
     <w:p>
@@ -5386,7 +5344,7 @@
 </file>
 
 <file path=customXml/itemProps1.xml><?xml version="1.0" encoding="utf-8"?>
-<ds:datastoreItem xmlns:ds="http://schemas.openxmlformats.org/officeDocument/2006/customXml" ds:itemID="{C62A8E47-CBCC-4FB0-9F7F-A5F84343F55F}">
+<ds:datastoreItem xmlns:ds="http://schemas.openxmlformats.org/officeDocument/2006/customXml" ds:itemID="{4C2D5207-6FA9-4B58-B197-BE24A8CE0A4B}">
   <ds:schemaRefs>
     <ds:schemaRef ds:uri="http://schemas.openxmlformats.org/officeDocument/2006/bibliography"/>
   </ds:schemaRefs>

</xml_diff>